<commit_message>
Added basic screen mockups
</commit_message>
<xml_diff>
--- a/DetailedProposal.docx
+++ b/DetailedProposal.docx
@@ -75,8 +75,6 @@
       <w:r>
         <w:t xml:space="preserve"> Android</w:t>
       </w:r>
-      <w:bookmarkStart w:id="0" w:name="_GoBack"/>
-      <w:bookmarkEnd w:id="0"/>
       <w:r>
         <w:t xml:space="preserve"> application that will enable people to identify colors from one picture in one half of a s</w:t>
       </w:r>
@@ -280,6 +278,21 @@
         </w:rPr>
         <w:t>Architecture</w:t>
       </w:r>
+    </w:p>
+    <w:p>
+      <w:pPr>
+        <w:pStyle w:val="NoSpacing"/>
+        <w:spacing w:line="480" w:lineRule="auto"/>
+      </w:pPr>
+      <w:r>
+        <w:tab/>
+        <w:t>6-bit RGB</w:t>
+      </w:r>
+      <w:r>
+        <w:t>, 64 color palette</w:t>
+      </w:r>
+      <w:bookmarkStart w:id="0" w:name="_GoBack"/>
+      <w:bookmarkEnd w:id="0"/>
     </w:p>
     <w:p>
       <w:pPr>

</xml_diff>

<commit_message>
Created mockup screens. Finished proposal except for Architecture
</commit_message>
<xml_diff>
--- a/DetailedProposal.docx
+++ b/DetailedProposal.docx
@@ -252,7 +252,13 @@
         <w:t>.</w:t>
       </w:r>
       <w:r>
-        <w:t xml:space="preserve"> What he wants to do with this app is to take a picture of the sign with the values, tap the colors to have their names show on the screen, and then take pictures of the item tags to see where they lie on the color key. </w:t>
+        <w:t xml:space="preserve"> What he wants to do with this app is to take a picture of the sign with the values, tap the colors to have their names show on the screen, and then take pictures of the item tags to see where they lie on the color key</w:t>
+      </w:r>
+      <w:r>
+        <w:t>, and a diagram of this flow can be seen in Figure 1</w:t>
+      </w:r>
+      <w:r>
+        <w:t xml:space="preserve">. </w:t>
       </w:r>
       <w:r>
         <w:t>Ultimately, my primary target user is</w:t>
@@ -261,8 +267,89 @@
         <w:t xml:space="preserve"> going to be</w:t>
       </w:r>
       <w:r>
-        <w:t xml:space="preserve"> my dad, and I hope to use him extensively during trial runs of my app.</w:t>
-      </w:r>
+        <w:t xml:space="preserve"> my dad, and I hope to use him extensiv</w:t>
+      </w:r>
+      <w:r>
+        <w:t>ely during trial runs of my app.</w:t>
+      </w:r>
+    </w:p>
+    <w:p>
+      <w:pPr>
+        <w:pStyle w:val="NoSpacing"/>
+        <w:keepNext/>
+        <w:spacing w:before="240" w:line="480" w:lineRule="auto"/>
+      </w:pPr>
+      <w:r>
+        <w:rPr>
+          <w:noProof/>
+        </w:rPr>
+        <w:drawing>
+          <wp:inline distT="0" distB="0" distL="0" distR="0" wp14:anchorId="5361923C" wp14:editId="6133E588">
+            <wp:extent cx="5943600" cy="4697730"/>
+            <wp:effectExtent l="0" t="0" r="0" b="1270"/>
+            <wp:docPr id="1" name="Picture 1"/>
+            <wp:cNvGraphicFramePr>
+              <a:graphicFrameLocks xmlns:a="http://schemas.openxmlformats.org/drawingml/2006/main" noChangeAspect="1"/>
+            </wp:cNvGraphicFramePr>
+            <a:graphic xmlns:a="http://schemas.openxmlformats.org/drawingml/2006/main">
+              <a:graphicData uri="http://schemas.openxmlformats.org/drawingml/2006/picture">
+                <pic:pic xmlns:pic="http://schemas.openxmlformats.org/drawingml/2006/picture">
+                  <pic:nvPicPr>
+                    <pic:cNvPr id="0" name="WorkflowDiagram.png"/>
+                    <pic:cNvPicPr/>
+                  </pic:nvPicPr>
+                  <pic:blipFill>
+                    <a:blip r:embed="rId7">
+                      <a:extLst>
+                        <a:ext uri="{28A0092B-C50C-407E-A947-70E740481C1C}">
+                          <a14:useLocalDpi xmlns:a14="http://schemas.microsoft.com/office/drawing/2010/main" val="0"/>
+                        </a:ext>
+                      </a:extLst>
+                    </a:blip>
+                    <a:stretch>
+                      <a:fillRect/>
+                    </a:stretch>
+                  </pic:blipFill>
+                  <pic:spPr>
+                    <a:xfrm>
+                      <a:off x="0" y="0"/>
+                      <a:ext cx="5943600" cy="4697730"/>
+                    </a:xfrm>
+                    <a:prstGeom prst="rect">
+                      <a:avLst/>
+                    </a:prstGeom>
+                  </pic:spPr>
+                </pic:pic>
+              </a:graphicData>
+            </a:graphic>
+          </wp:inline>
+        </w:drawing>
+      </w:r>
+    </w:p>
+    <w:p>
+      <w:pPr>
+        <w:pStyle w:val="Caption"/>
+      </w:pPr>
+      <w:r>
+        <w:t xml:space="preserve">Figure </w:t>
+      </w:r>
+      <w:fldSimple w:instr=" SEQ Figure \* ARABIC ">
+        <w:r>
+          <w:rPr>
+            <w:noProof/>
+          </w:rPr>
+          <w:t>1</w:t>
+        </w:r>
+      </w:fldSimple>
+      <w:r>
+        <w:t>: Example workflow for the target user usage case.</w:t>
+      </w:r>
+    </w:p>
+    <w:p>
+      <w:pPr>
+        <w:pStyle w:val="NoSpacing"/>
+        <w:spacing w:line="480" w:lineRule="auto"/>
+      </w:pPr>
     </w:p>
     <w:p>
       <w:pPr>
@@ -291,8 +378,16 @@
       <w:r>
         <w:t>, 64 color palette</w:t>
       </w:r>
-      <w:bookmarkStart w:id="0" w:name="_GoBack"/>
-      <w:bookmarkEnd w:id="0"/>
+    </w:p>
+    <w:p>
+      <w:pPr>
+        <w:pStyle w:val="NoSpacing"/>
+        <w:spacing w:line="480" w:lineRule="auto"/>
+      </w:pPr>
+      <w:r>
+        <w:tab/>
+        <w:t>To describe the architecture</w:t>
+      </w:r>
     </w:p>
     <w:p>
       <w:pPr>
@@ -315,11 +410,157 @@
         <w:spacing w:line="480" w:lineRule="auto"/>
       </w:pPr>
       <w:r>
+        <w:rPr>
+          <w:b/>
+        </w:rPr>
         <w:tab/>
-        <w:t>Users will be able to access the final Android application for free o</w:t>
-      </w:r>
-      <w:r>
-        <w:t>n the Google Play store, and if time allows for iOS development, it will also be made available on the Apple App store.</w:t>
+      </w:r>
+      <w:r>
+        <w:t xml:space="preserve">For this project’s hardware, I’ve chosen to use an Android-based BLU H1 HD smartphone </w:t>
+      </w:r>
+      <w:r>
+        <w:t>because it is relatively cheap,</w:t>
+      </w:r>
+      <w:r>
+        <w:t xml:space="preserve"> and I’m initially starting with Android development because I have some experience designing Android applications.</w:t>
+      </w:r>
+      <w:r>
+        <w:t xml:space="preserve"> Additionally, I’m choosing to make this a mobile application rather than a standalone device because I want this to be free</w:t>
+      </w:r>
+      <w:r>
+        <w:t xml:space="preserve"> and easily </w:t>
+      </w:r>
+      <w:bookmarkStart w:id="0" w:name="_GoBack"/>
+      <w:bookmarkEnd w:id="0"/>
+      <w:r>
+        <w:t>accessible.</w:t>
+      </w:r>
+    </w:p>
+    <w:p>
+      <w:pPr>
+        <w:pStyle w:val="NoSpacing"/>
+        <w:spacing w:line="480" w:lineRule="auto"/>
+      </w:pPr>
+      <w:r>
+        <w:tab/>
+      </w:r>
+      <w:r>
+        <w:t>Regarding libraries, the app will rely heavily on the</w:t>
+      </w:r>
+      <w:r>
+        <w:t xml:space="preserve"> basic</w:t>
+      </w:r>
+      <w:r>
+        <w:t xml:space="preserve"> And</w:t>
+      </w:r>
+      <w:r>
+        <w:t>roid SDK with a very low minimally required</w:t>
+      </w:r>
+      <w:r>
+        <w:t xml:space="preserve"> API level that will be determined during development in order to provide the greatest accessibility possible. The Android SDK will provide the abilities to use the device</w:t>
+      </w:r>
+      <w:r>
+        <w:t>’s</w:t>
+      </w:r>
+      <w:r>
+        <w:t xml:space="preserve"> camera to </w:t>
+      </w:r>
+      <w:r>
+        <w:t xml:space="preserve">take pictures, post the pictures on the screen, register the users’ touch events, and get pixel colors to be used for identification. While the Android </w:t>
+      </w:r>
+      <w:r>
+        <w:t>SDK will provide the bulk of the app’s interaction with</w:t>
+      </w:r>
+      <w:r>
+        <w:t xml:space="preserve"> the device, one of the feature</w:t>
+      </w:r>
+      <w:r>
+        <w:t xml:space="preserve">s that will be less cut-and-dry is encoding the image down to a finite set of possible colors to make comparison much easier. To handle this, I’ve come up with two options: I can either write an algorithm that will reduce a picture to a 6-bit RGB </w:t>
+      </w:r>
+      <w:r>
+        <w:t>indexing</w:t>
+      </w:r>
+      <w:r>
+        <w:t xml:space="preserve"> scheme with 64 possible colors, or I can use the Java Image I/O API</w:t>
+      </w:r>
+      <w:r>
+        <w:t xml:space="preserve"> (javax.imageio)</w:t>
+      </w:r>
+      <w:r>
+        <w:t xml:space="preserve"> to co</w:t>
+      </w:r>
+      <w:r>
+        <w:t>mpress the image</w:t>
+      </w:r>
+      <w:r>
+        <w:t xml:space="preserve"> which will </w:t>
+      </w:r>
+      <w:r>
+        <w:t>simplify the colors as well.</w:t>
+      </w:r>
+      <w:r>
+        <w:t xml:space="preserve"> My concern with ImageIO’s compressi</w:t>
+      </w:r>
+      <w:r>
+        <w:t xml:space="preserve">on method is that the colors it provides may exceed the finite color palette, and it </w:t>
+      </w:r>
+      <w:r>
+        <w:t>may</w:t>
+      </w:r>
+      <w:r>
+        <w:t xml:space="preserve"> reduce the image quality so much that it </w:t>
+      </w:r>
+      <w:r>
+        <w:t>could</w:t>
+      </w:r>
+      <w:r>
+        <w:t xml:space="preserve"> make necessary details illegible.</w:t>
+      </w:r>
+      <w:r>
+        <w:t xml:space="preserve"> Currently, though, my plan is to give ImageIO a chance, but I will also be ready to start writing my own </w:t>
+      </w:r>
+      <w:r>
+        <w:t xml:space="preserve">class for </w:t>
+      </w:r>
+      <w:r>
+        <w:t xml:space="preserve">6-bit color </w:t>
+      </w:r>
+      <w:r>
+        <w:t xml:space="preserve">for </w:t>
+      </w:r>
+      <w:r>
+        <w:t>compression</w:t>
+      </w:r>
+      <w:r>
+        <w:t xml:space="preserve">, </w:t>
+      </w:r>
+      <w:r>
+        <w:t>encoding</w:t>
+      </w:r>
+      <w:r>
+        <w:t>, or indexing</w:t>
+      </w:r>
+      <w:r>
+        <w:t>.</w:t>
+      </w:r>
+    </w:p>
+    <w:p>
+      <w:pPr>
+        <w:pStyle w:val="NoSpacing"/>
+        <w:spacing w:line="480" w:lineRule="auto"/>
+        <w:ind w:firstLine="720"/>
+      </w:pPr>
+      <w:r>
+        <w:t>Once the app is completed, us</w:t>
+      </w:r>
+      <w:r>
+        <w:t>ers will be able to access the final Android application for free o</w:t>
+      </w:r>
+      <w:r>
+        <w:t>n the Google Play store, and if time allows for iOS development, it will also be made a</w:t>
+      </w:r>
+      <w:r>
+        <w:t>vailable on the Apple App store, but this decision will have to be made as development commences.</w:t>
       </w:r>
     </w:p>
     <w:p>
@@ -346,7 +587,7 @@
         <w:tab/>
         <w:t xml:space="preserve">Since I am the only person working on this project, team logistics will be relatively streamlined. I will use Github for version control with the following repository: </w:t>
       </w:r>
-      <w:hyperlink r:id="rId7" w:history="1">
+      <w:hyperlink r:id="rId8" w:history="1">
         <w:r>
           <w:rPr>
             <w:rStyle w:val="Hyperlink"/>
@@ -359,8 +600,8 @@
       </w:r>
     </w:p>
     <w:sectPr>
-      <w:headerReference w:type="even" r:id="rId8"/>
-      <w:headerReference w:type="default" r:id="rId9"/>
+      <w:headerReference w:type="even" r:id="rId9"/>
+      <w:headerReference w:type="default" r:id="rId10"/>
       <w:pgSz w:w="12240" w:h="15840"/>
       <w:pgMar w:top="1440" w:right="1440" w:bottom="1440" w:left="1440" w:header="720" w:footer="720" w:gutter="0"/>
       <w:cols w:space="720"/>
@@ -797,6 +1038,52 @@
       <w:vertAlign w:val="superscript"/>
     </w:rPr>
   </w:style>
+  <w:style w:type="paragraph" w:styleId="BalloonText">
+    <w:name w:val="Balloon Text"/>
+    <w:basedOn w:val="Normal"/>
+    <w:link w:val="BalloonTextChar"/>
+    <w:uiPriority w:val="99"/>
+    <w:semiHidden/>
+    <w:unhideWhenUsed/>
+    <w:rsid w:val="00DF54B0"/>
+    <w:rPr>
+      <w:rFonts w:ascii="Lucida Grande" w:hAnsi="Lucida Grande" w:cs="Lucida Grande"/>
+      <w:sz w:val="18"/>
+      <w:szCs w:val="18"/>
+    </w:rPr>
+  </w:style>
+  <w:style w:type="character" w:customStyle="1" w:styleId="BalloonTextChar">
+    <w:name w:val="Balloon Text Char"/>
+    <w:basedOn w:val="DefaultParagraphFont"/>
+    <w:link w:val="BalloonText"/>
+    <w:uiPriority w:val="99"/>
+    <w:semiHidden/>
+    <w:rsid w:val="00DF54B0"/>
+    <w:rPr>
+      <w:rFonts w:ascii="Lucida Grande" w:hAnsi="Lucida Grande" w:cs="Lucida Grande"/>
+      <w:sz w:val="18"/>
+      <w:szCs w:val="18"/>
+    </w:rPr>
+  </w:style>
+  <w:style w:type="paragraph" w:styleId="Caption">
+    <w:name w:val="caption"/>
+    <w:basedOn w:val="Normal"/>
+    <w:next w:val="Normal"/>
+    <w:uiPriority w:val="35"/>
+    <w:unhideWhenUsed/>
+    <w:qFormat/>
+    <w:rsid w:val="00CF590D"/>
+    <w:pPr>
+      <w:spacing w:after="200"/>
+    </w:pPr>
+    <w:rPr>
+      <w:b/>
+      <w:bCs/>
+      <w:color w:val="4F81BD" w:themeColor="accent1"/>
+      <w:sz w:val="18"/>
+      <w:szCs w:val="18"/>
+    </w:rPr>
+  </w:style>
 </w:styles>
 </file>
 
@@ -1073,6 +1360,52 @@
     <w:rsid w:val="00135035"/>
     <w:rPr>
       <w:vertAlign w:val="superscript"/>
+    </w:rPr>
+  </w:style>
+  <w:style w:type="paragraph" w:styleId="BalloonText">
+    <w:name w:val="Balloon Text"/>
+    <w:basedOn w:val="Normal"/>
+    <w:link w:val="BalloonTextChar"/>
+    <w:uiPriority w:val="99"/>
+    <w:semiHidden/>
+    <w:unhideWhenUsed/>
+    <w:rsid w:val="00DF54B0"/>
+    <w:rPr>
+      <w:rFonts w:ascii="Lucida Grande" w:hAnsi="Lucida Grande" w:cs="Lucida Grande"/>
+      <w:sz w:val="18"/>
+      <w:szCs w:val="18"/>
+    </w:rPr>
+  </w:style>
+  <w:style w:type="character" w:customStyle="1" w:styleId="BalloonTextChar">
+    <w:name w:val="Balloon Text Char"/>
+    <w:basedOn w:val="DefaultParagraphFont"/>
+    <w:link w:val="BalloonText"/>
+    <w:uiPriority w:val="99"/>
+    <w:semiHidden/>
+    <w:rsid w:val="00DF54B0"/>
+    <w:rPr>
+      <w:rFonts w:ascii="Lucida Grande" w:hAnsi="Lucida Grande" w:cs="Lucida Grande"/>
+      <w:sz w:val="18"/>
+      <w:szCs w:val="18"/>
+    </w:rPr>
+  </w:style>
+  <w:style w:type="paragraph" w:styleId="Caption">
+    <w:name w:val="caption"/>
+    <w:basedOn w:val="Normal"/>
+    <w:next w:val="Normal"/>
+    <w:uiPriority w:val="35"/>
+    <w:unhideWhenUsed/>
+    <w:qFormat/>
+    <w:rsid w:val="00CF590D"/>
+    <w:pPr>
+      <w:spacing w:after="200"/>
+    </w:pPr>
+    <w:rPr>
+      <w:b/>
+      <w:bCs/>
+      <w:color w:val="4F81BD" w:themeColor="accent1"/>
+      <w:sz w:val="18"/>
+      <w:szCs w:val="18"/>
     </w:rPr>
   </w:style>
 </w:styles>

</xml_diff>

<commit_message>
Pushing up proposal. Found color idexing algorithm online, implemented it, tweaked color names, and added Carolina Blue
</commit_message>
<xml_diff>
--- a/DetailedProposal.docx
+++ b/DetailedProposal.docx
@@ -76,19 +76,25 @@
         <w:t xml:space="preserve"> Android</w:t>
       </w:r>
       <w:r>
-        <w:t xml:space="preserve"> application that will enable people to identify colors from one picture in one half of a s</w:t>
-      </w:r>
-      <w:r>
-        <w:t>martphone screen</w:t>
+        <w:t xml:space="preserve"> application that will enable people to </w:t>
+      </w:r>
+      <w:r>
+        <w:t>see color names</w:t>
+      </w:r>
+      <w:r>
+        <w:t xml:space="preserve"> fr</w:t>
+      </w:r>
+      <w:r>
+        <w:t xml:space="preserve">om one picture in one half of a phone </w:t>
+      </w:r>
+      <w:r>
+        <w:t>screen</w:t>
       </w:r>
       <w:r>
         <w:t xml:space="preserve"> while the other half of the screen can hold a different picture and allow for </w:t>
       </w:r>
       <w:r>
-        <w:t>identification</w:t>
-      </w:r>
-      <w:r>
-        <w:t>s</w:t>
+        <w:t>quick and simple classifications</w:t>
       </w:r>
       <w:r>
         <w:t xml:space="preserve"> and comparisons of colors between the two</w:t>
@@ -173,7 +179,10 @@
         <w:t>his idea was inspired by my father</w:t>
       </w:r>
       <w:r>
-        <w:t>, who is red-green colorblind. One of his hobbies is home improvement, and</w:t>
+        <w:t xml:space="preserve"> </w:t>
+      </w:r>
+      <w:r>
+        <w:t>who is red-green colorblind. One of his hobbies is home improvement, and</w:t>
       </w:r>
       <w:r>
         <w:t xml:space="preserve"> he</w:t>
@@ -210,10 +219,22 @@
         <w:t>, and these sales ar</w:t>
       </w:r>
       <w:r>
-        <w:t>e identified using colored tags</w:t>
-      </w:r>
-      <w:r>
-        <w:t xml:space="preserve"> with their meanings on a poster board at the front of the store</w:t>
+        <w:t xml:space="preserve">e </w:t>
+      </w:r>
+      <w:r>
+        <w:t>advertised</w:t>
+      </w:r>
+      <w:r>
+        <w:t xml:space="preserve"> using colored tags</w:t>
+      </w:r>
+      <w:r>
+        <w:t xml:space="preserve"> with </w:t>
+      </w:r>
+      <w:r>
+        <w:t>their values</w:t>
+      </w:r>
+      <w:r>
+        <w:t xml:space="preserve"> on a poster board at the front of the store</w:t>
       </w:r>
       <w:r>
         <w:t>.</w:t>
@@ -243,7 +264,13 @@
         <w:t xml:space="preserve"> try to</w:t>
       </w:r>
       <w:r>
-        <w:t xml:space="preserve"> figure out how much an item is actually going to end up costing without getting help</w:t>
+        <w:t xml:space="preserve"> figure out how much an item is actually going to </w:t>
+      </w:r>
+      <w:r>
+        <w:t>cost</w:t>
+      </w:r>
+      <w:r>
+        <w:t xml:space="preserve"> without getting help</w:t>
       </w:r>
       <w:r>
         <w:t xml:space="preserve"> from staff</w:t>
@@ -252,13 +279,53 @@
         <w:t>.</w:t>
       </w:r>
       <w:r>
-        <w:t xml:space="preserve"> What he wants to do with this app is to take a picture of the sign with the values, tap the colors to have their names show on the screen, and then take pictures of the item tags to see where they lie on the color key</w:t>
-      </w:r>
-      <w:r>
-        <w:t>, and a diagram of this flow can be seen in Figure 1</w:t>
-      </w:r>
-      <w:r>
-        <w:t xml:space="preserve">. </w:t>
+        <w:t xml:space="preserve"> </w:t>
+      </w:r>
+    </w:p>
+    <w:p>
+      <w:pPr>
+        <w:pStyle w:val="NoSpacing"/>
+        <w:spacing w:line="480" w:lineRule="auto"/>
+        <w:ind w:firstLine="720"/>
+      </w:pPr>
+      <w:r>
+        <w:t xml:space="preserve">What </w:t>
+      </w:r>
+      <w:r>
+        <w:t>my dad</w:t>
+      </w:r>
+      <w:r>
+        <w:t xml:space="preserve"> wants </w:t>
+      </w:r>
+      <w:r>
+        <w:t>is an app that will let him</w:t>
+      </w:r>
+      <w:r>
+        <w:t xml:space="preserve"> take a picture of the sign </w:t>
+      </w:r>
+      <w:r>
+        <w:t xml:space="preserve">at the front of the store </w:t>
+      </w:r>
+      <w:r>
+        <w:t xml:space="preserve">with the </w:t>
+      </w:r>
+      <w:r>
+        <w:t>sale values</w:t>
+      </w:r>
+      <w:r>
+        <w:t xml:space="preserve">, tap the colors to </w:t>
+      </w:r>
+      <w:r>
+        <w:t>show their names</w:t>
+      </w:r>
+      <w:r>
+        <w:t xml:space="preserve"> on the screen, and then take pictures of item tags to see where they lie on the color key</w:t>
+      </w:r>
+      <w:r>
+        <w:t xml:space="preserve"> </w:t>
+      </w:r>
+      <w:r>
+        <w:t xml:space="preserve">(see Figure 1.) </w:t>
       </w:r>
       <w:r>
         <w:t>Ultimately, my primary target user is</w:t>
@@ -277,16 +344,17 @@
       <w:pPr>
         <w:pStyle w:val="NoSpacing"/>
         <w:keepNext/>
-        <w:spacing w:before="240" w:line="480" w:lineRule="auto"/>
+        <w:spacing w:before="240"/>
+        <w:jc w:val="center"/>
       </w:pPr>
       <w:r>
         <w:rPr>
           <w:noProof/>
         </w:rPr>
         <w:drawing>
-          <wp:inline distT="0" distB="0" distL="0" distR="0" wp14:anchorId="5361923C" wp14:editId="6133E588">
-            <wp:extent cx="5943600" cy="4697730"/>
-            <wp:effectExtent l="0" t="0" r="0" b="1270"/>
+          <wp:inline distT="0" distB="0" distL="0" distR="0" wp14:anchorId="5361923C" wp14:editId="327B8796">
+            <wp:extent cx="5495296" cy="4343400"/>
+            <wp:effectExtent l="0" t="0" r="0" b="0"/>
             <wp:docPr id="1" name="Picture 1"/>
             <wp:cNvGraphicFramePr>
               <a:graphicFrameLocks xmlns:a="http://schemas.openxmlformats.org/drawingml/2006/main" noChangeAspect="1"/>
@@ -313,7 +381,7 @@
                   <pic:spPr>
                     <a:xfrm>
                       <a:off x="0" y="0"/>
-                      <a:ext cx="5943600" cy="4697730"/>
+                      <a:ext cx="5498048" cy="4345575"/>
                     </a:xfrm>
                     <a:prstGeom prst="rect">
                       <a:avLst/>
@@ -328,7 +396,10 @@
     </w:p>
     <w:p>
       <w:pPr>
-        <w:pStyle w:val="Caption"/>
+        <w:pStyle w:val="NoSpacing"/>
+        <w:keepNext/>
+        <w:spacing w:before="240"/>
+        <w:jc w:val="center"/>
       </w:pPr>
       <w:r>
         <w:t xml:space="preserve">Figure </w:t>
@@ -382,10 +453,10 @@
           <w:noProof/>
         </w:rPr>
         <w:drawing>
-          <wp:inline distT="0" distB="0" distL="0" distR="0" wp14:anchorId="6347B7B6" wp14:editId="215780F6">
-            <wp:extent cx="5943600" cy="4358640"/>
-            <wp:effectExtent l="0" t="0" r="0" b="10160"/>
-            <wp:docPr id="2" name="Picture 2"/>
+          <wp:inline distT="0" distB="0" distL="0" distR="0" wp14:anchorId="07E71293" wp14:editId="058AB84D">
+            <wp:extent cx="5723648" cy="4196443"/>
+            <wp:effectExtent l="0" t="0" r="0" b="0"/>
+            <wp:docPr id="3" name="Picture 1"/>
             <wp:cNvGraphicFramePr>
               <a:graphicFrameLocks xmlns:a="http://schemas.openxmlformats.org/drawingml/2006/main" noChangeAspect="1"/>
             </wp:cNvGraphicFramePr>
@@ -393,8 +464,10 @@
               <a:graphicData uri="http://schemas.openxmlformats.org/drawingml/2006/picture">
                 <pic:pic xmlns:pic="http://schemas.openxmlformats.org/drawingml/2006/picture">
                   <pic:nvPicPr>
-                    <pic:cNvPr id="0" name="arch_diagram2.png"/>
-                    <pic:cNvPicPr/>
+                    <pic:cNvPr id="0" name="Picture 1"/>
+                    <pic:cNvPicPr>
+                      <a:picLocks noChangeAspect="1" noChangeArrowheads="1"/>
+                    </pic:cNvPicPr>
                   </pic:nvPicPr>
                   <pic:blipFill>
                     <a:blip r:embed="rId8">
@@ -404,18 +477,23 @@
                         </a:ext>
                       </a:extLst>
                     </a:blip>
+                    <a:srcRect/>
                     <a:stretch>
                       <a:fillRect/>
                     </a:stretch>
                   </pic:blipFill>
-                  <pic:spPr>
+                  <pic:spPr bwMode="auto">
                     <a:xfrm>
                       <a:off x="0" y="0"/>
-                      <a:ext cx="5943600" cy="4358640"/>
+                      <a:ext cx="5723836" cy="4196581"/>
                     </a:xfrm>
                     <a:prstGeom prst="rect">
                       <a:avLst/>
                     </a:prstGeom>
+                    <a:noFill/>
+                    <a:ln>
+                      <a:noFill/>
+                    </a:ln>
                   </pic:spPr>
                 </pic:pic>
               </a:graphicData>
@@ -423,8 +501,12 @@
           </wp:inline>
         </w:drawing>
       </w:r>
-      <w:bookmarkStart w:id="0" w:name="_GoBack"/>
-      <w:bookmarkEnd w:id="0"/>
+      <w:r>
+        <w:rPr>
+          <w:noProof/>
+        </w:rPr>
+        <w:t xml:space="preserve"> </w:t>
+      </w:r>
     </w:p>
     <w:p>
       <w:pPr>
@@ -456,7 +538,10 @@
         <w:t xml:space="preserve">For this project’s hardware, I’ve chosen to use an Android-based BLU H1 HD smartphone </w:t>
       </w:r>
       <w:r>
-        <w:t>because it is relatively cheap,</w:t>
+        <w:t>because it’</w:t>
+      </w:r>
+      <w:r>
+        <w:t>s relatively cheap,</w:t>
       </w:r>
       <w:r>
         <w:t xml:space="preserve"> and I’m initially starting with Android development because I have some experience designing Android applications.</w:t>
@@ -489,7 +574,25 @@
         <w:t>roid SDK with a very low minimally required</w:t>
       </w:r>
       <w:r>
-        <w:t xml:space="preserve"> API level that will be determined during development in order to provide the greatest accessibility possible. The Android SDK will provide the abilities to use the device</w:t>
+        <w:t xml:space="preserve"> API level </w:t>
+      </w:r>
+      <w:r>
+        <w:t xml:space="preserve">such as 15 (with 98.6 percent coverage) </w:t>
+      </w:r>
+      <w:r>
+        <w:t xml:space="preserve">that will be determined </w:t>
+      </w:r>
+      <w:r>
+        <w:t xml:space="preserve">more firmly </w:t>
+      </w:r>
+      <w:r>
+        <w:t xml:space="preserve">during development in order to provide the greatest accessibility possible. The Android SDK will provide the </w:t>
+      </w:r>
+      <w:r>
+        <w:t>abstractions needed</w:t>
+      </w:r>
+      <w:r>
+        <w:t xml:space="preserve"> to use the device</w:t>
       </w:r>
       <w:r>
         <w:t>’s</w:t>
@@ -549,7 +652,13 @@
         <w:t xml:space="preserve"> make necessary details illegible.</w:t>
       </w:r>
       <w:r>
-        <w:t xml:space="preserve"> Currently, though, my plan is to give ImageIO a chance, but I will also be ready to start writing my own </w:t>
+        <w:t xml:space="preserve"> Currently, though, my plan is </w:t>
+      </w:r>
+      <w:r>
+        <w:t xml:space="preserve">to give ImageIO a chance, but I’ll </w:t>
+      </w:r>
+      <w:r>
+        <w:t xml:space="preserve">also be ready to start writing my own </w:t>
       </w:r>
       <w:r>
         <w:t xml:space="preserve">class for </w:t>
@@ -617,7 +726,16 @@
       </w:pPr>
       <w:r>
         <w:tab/>
-        <w:t xml:space="preserve">Since I am the only person working on this project, team logistics will be relatively streamlined. I will use Github for version control with the following repository: </w:t>
+        <w:t>Since I’</w:t>
+      </w:r>
+      <w:r>
+        <w:t xml:space="preserve">m the only person working on this project, team logistics will be relatively streamlined. I will use Github for version control </w:t>
+      </w:r>
+      <w:r>
+        <w:t>(using</w:t>
+      </w:r>
+      <w:r>
+        <w:t xml:space="preserve"> </w:t>
       </w:r>
       <w:hyperlink r:id="rId9" w:history="1">
         <w:r>
@@ -628,7 +746,18 @@
         </w:r>
       </w:hyperlink>
       <w:r>
-        <w:t>, and I will be responsible for all code development. My name is Calvin Barker, my ONYEN is barkerc1, and my email for all points of contact is barkerc1@live.unc.edu.</w:t>
+        <w:t xml:space="preserve"> as my repository,)</w:t>
+      </w:r>
+      <w:r>
+        <w:t xml:space="preserve"> and I’</w:t>
+      </w:r>
+      <w:r>
+        <w:t xml:space="preserve">ll </w:t>
+      </w:r>
+      <w:bookmarkStart w:id="0" w:name="_GoBack"/>
+      <w:bookmarkEnd w:id="0"/>
+      <w:r>
+        <w:t>be responsible for all code development. My name is Calvin Barker, my ONYEN is barkerc1, and my email for all points of contact is barkerc1@live.unc.edu.</w:t>
       </w:r>
     </w:p>
     <w:sectPr>
@@ -693,7 +822,7 @@
         <w:t xml:space="preserve"> </w:t>
       </w:r>
       <w:r>
-        <w:t>https://nei.nih.gov/health/color_blindness/facts_about</w:t>
+        <w:t>Facts About Color Blindness. (n.d.). Retrieved March 07, 2017, from https://nei.nih.gov/health/color_blindness/facts_about</w:t>
       </w:r>
     </w:p>
   </w:footnote>

</xml_diff>